<commit_message>
Add contract and lot management features: implement models, routes, and update UI components; include moment-timezone for date handling
</commit_message>
<xml_diff>
--- a/server/templates/temp.docx
+++ b/server/templates/temp.docx
@@ -83,11 +83,44 @@
         <w:t xml:space="preserve">Xidməti zərurətlə əlaqədar olaraq, </w:t>
       </w:r>
       <w:r>
-        <w:t>{sifarishci_struktur_bolmesi}</w:t>
+        <w:t>{</w:t>
+      </w:r>
+      <w:r>
+        <w:t>head_office</w:t>
+      </w:r>
+      <w:r>
+        <w:t>}</w:t>
+      </w:r>
+      <w:r>
+        <w:t xml:space="preserve">-ci Baş idarənin </w:t>
+      </w:r>
+      <w:r>
+        <w:t>{</w:t>
+      </w:r>
+      <w:r>
+        <w:t>office</w:t>
+      </w:r>
+      <w:r>
+        <w:t>}</w:t>
+      </w:r>
+      <w:r>
+        <w:t>-ci</w:t>
       </w:r>
       <w:r>
         <w:rPr>
           <w:color w:val="FF0000"/>
+        </w:rPr>
+        <w:t xml:space="preserve"> </w:t>
+      </w:r>
+      <w:r>
+        <w:rPr>
+          <w:color w:val="000000" w:themeColor="text1"/>
+        </w:rPr>
+        <w:t>İdarəsi</w:t>
+      </w:r>
+      <w:r>
+        <w:rPr>
+          <w:color w:val="000000" w:themeColor="text1"/>
         </w:rPr>
         <w:t xml:space="preserve"> </w:t>
       </w:r>
@@ -435,10 +468,22 @@
         <w:t>{</w:t>
       </w:r>
       <w:r>
-        <w:t>sifarishci_struktur_bolmesi</w:t>
-      </w:r>
-      <w:r>
-        <w:t>}nin</w:t>
+        <w:t>head_office</w:t>
+      </w:r>
+      <w:r>
+        <w:t>}</w:t>
+      </w:r>
+      <w:r>
+        <w:t xml:space="preserve">-ci Baş idarənin </w:t>
+      </w:r>
+      <w:r>
+        <w:t>{office}</w:t>
+      </w:r>
+      <w:r>
+        <w:t>-ci İdarəsi</w:t>
+      </w:r>
+      <w:r>
+        <w:t>nin</w:t>
       </w:r>
     </w:p>
     <w:p>
@@ -450,7 +495,7 @@
         <w:t>{</w:t>
       </w:r>
       <w:r>
-        <w:t>sifarishci_vezifesi</w:t>
+        <w:t>position</w:t>
       </w:r>
       <w:r>
         <w:t>}i</w:t>
@@ -465,7 +510,7 @@
         <w:t>{</w:t>
       </w:r>
       <w:r>
-        <w:t>sifarishci_rutbesi</w:t>
+        <w:t>rank</w:t>
       </w:r>
       <w:r>
         <w:t>}</w:t>
@@ -490,7 +535,13 @@
       </w:r>
       <w:r>
         <w:tab/>
-        <w:t>{orderBy}</w:t>
+        <w:t>{order</w:t>
+      </w:r>
+      <w:r>
+        <w:t>_by</w:t>
+      </w:r>
+      <w:r>
+        <w:t>}</w:t>
       </w:r>
     </w:p>
     <w:p>
@@ -527,7 +578,21 @@
           <w:b w:val="0"/>
           <w:bCs w:val="0"/>
         </w:rPr>
-        <w:t>orderDate</w:t>
+        <w:t>order</w:t>
+      </w:r>
+      <w:r>
+        <w:rPr>
+          <w:b w:val="0"/>
+          <w:bCs w:val="0"/>
+        </w:rPr>
+        <w:t>_d</w:t>
+      </w:r>
+      <w:r>
+        <w:rPr>
+          <w:b w:val="0"/>
+          <w:bCs w:val="0"/>
+        </w:rPr>
+        <w:t>ate</w:t>
       </w:r>
       <w:r>
         <w:rPr>

</xml_diff>

<commit_message>
Remove unused product_type field from Order and Backet models; update endpoints and API calls for specifications; delete obsolete report files; enhance error handling in order creation process
</commit_message>
<xml_diff>
--- a/server/templates/temp.docx
+++ b/server/templates/temp.docx
@@ -1,6 +1,6 @@
 
 <file path=word/document.xml><?xml version="1.0" encoding="utf-8"?>
-<w:document xmlns:wpc="http://schemas.microsoft.com/office/word/2010/wordprocessingCanvas" xmlns:cx="http://schemas.microsoft.com/office/drawing/2014/chartex" xmlns:cx1="http://schemas.microsoft.com/office/drawing/2015/9/8/chartex" xmlns:cx2="http://schemas.microsoft.com/office/drawing/2015/10/21/chartex" xmlns:cx3="http://schemas.microsoft.com/office/drawing/2016/5/9/chartex" xmlns:cx4="http://schemas.microsoft.com/office/drawing/2016/5/10/chartex" xmlns:cx5="http://schemas.microsoft.com/office/drawing/2016/5/11/chartex" xmlns:cx6="http://schemas.microsoft.com/office/drawing/2016/5/12/chartex" xmlns:cx7="http://schemas.microsoft.com/office/drawing/2016/5/13/chartex" xmlns:cx8="http://schemas.microsoft.com/office/drawing/2016/5/14/chartex" xmlns:mc="http://schemas.openxmlformats.org/markup-compatibility/2006" xmlns:aink="http://schemas.microsoft.com/office/drawing/2016/ink" xmlns:am3d="http://schemas.microsoft.com/office/drawing/2017/model3d" xmlns:o="urn:schemas-microsoft-com:office:office" xmlns:r="http://schemas.openxmlformats.org/officeDocument/2006/relationships" xmlns:m="http://schemas.openxmlformats.org/officeDocument/2006/math" xmlns:v="urn:schemas-microsoft-com:vml" xmlns:wp14="http://schemas.microsoft.com/office/word/2010/wordprocessingDrawing" xmlns:wp="http://schemas.openxmlformats.org/drawingml/2006/wordprocessingDrawing" xmlns:w10="urn:schemas-microsoft-com:office:word" xmlns:w="http://schemas.openxmlformats.org/wordprocessingml/2006/main" xmlns:w14="http://schemas.microsoft.com/office/word/2010/wordml" xmlns:w15="http://schemas.microsoft.com/office/word/2012/wordml" xmlns:w16cex="http://schemas.microsoft.com/office/word/2018/wordml/cex" xmlns:w16cid="http://schemas.microsoft.com/office/word/2016/wordml/cid" xmlns:w16="http://schemas.microsoft.com/office/word/2018/wordml" xmlns:w16sdtdh="http://schemas.microsoft.com/office/word/2020/wordml/sdtdatahash" xmlns:w16se="http://schemas.microsoft.com/office/word/2015/wordml/symex" xmlns:wpg="http://schemas.microsoft.com/office/word/2010/wordprocessingGroup" xmlns:wpi="http://schemas.microsoft.com/office/word/2010/wordprocessingInk" xmlns:wne="http://schemas.microsoft.com/office/word/2006/wordml" xmlns:wps="http://schemas.microsoft.com/office/word/2010/wordprocessingShape" mc:Ignorable="w14 w15 w16se w16cid w16 w16cex w16sdtdh wp14">
+<w:document xmlns:wpc="http://schemas.microsoft.com/office/word/2010/wordprocessingCanvas" xmlns:cx="http://schemas.microsoft.com/office/drawing/2014/chartex" xmlns:cx1="http://schemas.microsoft.com/office/drawing/2015/9/8/chartex" xmlns:cx2="http://schemas.microsoft.com/office/drawing/2015/10/21/chartex" xmlns:cx3="http://schemas.microsoft.com/office/drawing/2016/5/9/chartex" xmlns:cx4="http://schemas.microsoft.com/office/drawing/2016/5/10/chartex" xmlns:cx5="http://schemas.microsoft.com/office/drawing/2016/5/11/chartex" xmlns:cx6="http://schemas.microsoft.com/office/drawing/2016/5/12/chartex" xmlns:cx7="http://schemas.microsoft.com/office/drawing/2016/5/13/chartex" xmlns:cx8="http://schemas.microsoft.com/office/drawing/2016/5/14/chartex" xmlns:mc="http://schemas.openxmlformats.org/markup-compatibility/2006" xmlns:aink="http://schemas.microsoft.com/office/drawing/2016/ink" xmlns:am3d="http://schemas.microsoft.com/office/drawing/2017/model3d" xmlns:o="urn:schemas-microsoft-com:office:office" xmlns:oel="http://schemas.microsoft.com/office/2019/extlst" xmlns:r="http://schemas.openxmlformats.org/officeDocument/2006/relationships" xmlns:m="http://schemas.openxmlformats.org/officeDocument/2006/math" xmlns:v="urn:schemas-microsoft-com:vml" xmlns:wp14="http://schemas.microsoft.com/office/word/2010/wordprocessingDrawing" xmlns:wp="http://schemas.openxmlformats.org/drawingml/2006/wordprocessingDrawing" xmlns:w10="urn:schemas-microsoft-com:office:word" xmlns:w="http://schemas.openxmlformats.org/wordprocessingml/2006/main" xmlns:w14="http://schemas.microsoft.com/office/word/2010/wordml" xmlns:w15="http://schemas.microsoft.com/office/word/2012/wordml" xmlns:w16cex="http://schemas.microsoft.com/office/word/2018/wordml/cex" xmlns:w16cid="http://schemas.microsoft.com/office/word/2016/wordml/cid" xmlns:w16="http://schemas.microsoft.com/office/word/2018/wordml" xmlns:w16sdtdh="http://schemas.microsoft.com/office/word/2020/wordml/sdtdatahash" xmlns:w16se="http://schemas.microsoft.com/office/word/2015/wordml/symex" xmlns:wpg="http://schemas.microsoft.com/office/word/2010/wordprocessingGroup" xmlns:wpi="http://schemas.microsoft.com/office/word/2010/wordprocessingInk" xmlns:wne="http://schemas.microsoft.com/office/word/2006/wordml" xmlns:wps="http://schemas.microsoft.com/office/word/2010/wordprocessingShape" mc:Ignorable="w14 w15 w16se w16cid w16 w16cex w16sdtdh wp14">
   <w:body>
     <w:p>
       <w:pPr>
@@ -116,13 +116,7 @@
         <w:rPr>
           <w:color w:val="000000" w:themeColor="text1"/>
         </w:rPr>
-        <w:t>İdarəsi</w:t>
-      </w:r>
-      <w:r>
-        <w:rPr>
-          <w:color w:val="000000" w:themeColor="text1"/>
-        </w:rPr>
-        <w:t xml:space="preserve"> </w:t>
+        <w:t xml:space="preserve">İdarəsi </w:t>
       </w:r>
       <w:r>
         <w:rPr>
@@ -141,7 +135,7 @@
     </w:p>
     <w:tbl>
       <w:tblPr>
-        <w:tblStyle w:val="TableGrid"/>
+        <w:tblStyle w:val="TabloKlavuzu"/>
         <w:tblW w:w="10490" w:type="dxa"/>
         <w:tblInd w:w="-572" w:type="dxa"/>
         <w:tblLayout w:type="fixed"/>
@@ -285,24 +279,6 @@
               </w:rPr>
               <w:t>{product}</w:t>
             </w:r>
-            <w:r>
-              <w:rPr>
-                <w:b w:val="0"/>
-                <w:bCs w:val="0"/>
-                <w:sz w:val="20"/>
-                <w:szCs w:val="20"/>
-              </w:rPr>
-              <w:t xml:space="preserve"> </w:t>
-            </w:r>
-            <w:r>
-              <w:rPr>
-                <w:b w:val="0"/>
-                <w:bCs w:val="0"/>
-                <w:sz w:val="20"/>
-                <w:szCs w:val="20"/>
-              </w:rPr>
-              <w:t>({product_type})</w:t>
-            </w:r>
           </w:p>
         </w:tc>
         <w:tc>
@@ -474,13 +450,7 @@
         <w:t>}</w:t>
       </w:r>
       <w:r>
-        <w:t xml:space="preserve">-ci Baş idarənin </w:t>
-      </w:r>
-      <w:r>
-        <w:t>{office}</w:t>
-      </w:r>
-      <w:r>
-        <w:t>-ci İdarəsi</w:t>
+        <w:t>-ci Baş idarənin {office}-ci İdarəsi</w:t>
       </w:r>
       <w:r>
         <w:t>nin</w:t>
@@ -615,7 +585,7 @@
 </file>
 
 <file path=word/numbering.xml><?xml version="1.0" encoding="utf-8"?>
-<w:numbering xmlns:wpc="http://schemas.microsoft.com/office/word/2010/wordprocessingCanvas" xmlns:cx="http://schemas.microsoft.com/office/drawing/2014/chartex" xmlns:cx1="http://schemas.microsoft.com/office/drawing/2015/9/8/chartex" xmlns:cx2="http://schemas.microsoft.com/office/drawing/2015/10/21/chartex" xmlns:cx3="http://schemas.microsoft.com/office/drawing/2016/5/9/chartex" xmlns:cx4="http://schemas.microsoft.com/office/drawing/2016/5/10/chartex" xmlns:cx5="http://schemas.microsoft.com/office/drawing/2016/5/11/chartex" xmlns:cx6="http://schemas.microsoft.com/office/drawing/2016/5/12/chartex" xmlns:cx7="http://schemas.microsoft.com/office/drawing/2016/5/13/chartex" xmlns:cx8="http://schemas.microsoft.com/office/drawing/2016/5/14/chartex" xmlns:mc="http://schemas.openxmlformats.org/markup-compatibility/2006" xmlns:aink="http://schemas.microsoft.com/office/drawing/2016/ink" xmlns:am3d="http://schemas.microsoft.com/office/drawing/2017/model3d" xmlns:o="urn:schemas-microsoft-com:office:office" xmlns:r="http://schemas.openxmlformats.org/officeDocument/2006/relationships" xmlns:m="http://schemas.openxmlformats.org/officeDocument/2006/math" xmlns:v="urn:schemas-microsoft-com:vml" xmlns:wp14="http://schemas.microsoft.com/office/word/2010/wordprocessingDrawing" xmlns:wp="http://schemas.openxmlformats.org/drawingml/2006/wordprocessingDrawing" xmlns:w10="urn:schemas-microsoft-com:office:word" xmlns:w="http://schemas.openxmlformats.org/wordprocessingml/2006/main" xmlns:w14="http://schemas.microsoft.com/office/word/2010/wordml" xmlns:w15="http://schemas.microsoft.com/office/word/2012/wordml" xmlns:w16cex="http://schemas.microsoft.com/office/word/2018/wordml/cex" xmlns:w16cid="http://schemas.microsoft.com/office/word/2016/wordml/cid" xmlns:w16="http://schemas.microsoft.com/office/word/2018/wordml" xmlns:w16sdtdh="http://schemas.microsoft.com/office/word/2020/wordml/sdtdatahash" xmlns:w16se="http://schemas.microsoft.com/office/word/2015/wordml/symex" xmlns:wpg="http://schemas.microsoft.com/office/word/2010/wordprocessingGroup" xmlns:wpi="http://schemas.microsoft.com/office/word/2010/wordprocessingInk" xmlns:wne="http://schemas.microsoft.com/office/word/2006/wordml" xmlns:wps="http://schemas.microsoft.com/office/word/2010/wordprocessingShape" mc:Ignorable="w14 w15 w16se w16cid w16 w16cex w16sdtdh wp14">
+<w:numbering xmlns:wpc="http://schemas.microsoft.com/office/word/2010/wordprocessingCanvas" xmlns:cx="http://schemas.microsoft.com/office/drawing/2014/chartex" xmlns:cx1="http://schemas.microsoft.com/office/drawing/2015/9/8/chartex" xmlns:cx2="http://schemas.microsoft.com/office/drawing/2015/10/21/chartex" xmlns:cx3="http://schemas.microsoft.com/office/drawing/2016/5/9/chartex" xmlns:cx4="http://schemas.microsoft.com/office/drawing/2016/5/10/chartex" xmlns:cx5="http://schemas.microsoft.com/office/drawing/2016/5/11/chartex" xmlns:cx6="http://schemas.microsoft.com/office/drawing/2016/5/12/chartex" xmlns:cx7="http://schemas.microsoft.com/office/drawing/2016/5/13/chartex" xmlns:cx8="http://schemas.microsoft.com/office/drawing/2016/5/14/chartex" xmlns:mc="http://schemas.openxmlformats.org/markup-compatibility/2006" xmlns:aink="http://schemas.microsoft.com/office/drawing/2016/ink" xmlns:am3d="http://schemas.microsoft.com/office/drawing/2017/model3d" xmlns:o="urn:schemas-microsoft-com:office:office" xmlns:oel="http://schemas.microsoft.com/office/2019/extlst" xmlns:r="http://schemas.openxmlformats.org/officeDocument/2006/relationships" xmlns:m="http://schemas.openxmlformats.org/officeDocument/2006/math" xmlns:v="urn:schemas-microsoft-com:vml" xmlns:wp14="http://schemas.microsoft.com/office/word/2010/wordprocessingDrawing" xmlns:wp="http://schemas.openxmlformats.org/drawingml/2006/wordprocessingDrawing" xmlns:w10="urn:schemas-microsoft-com:office:word" xmlns:w="http://schemas.openxmlformats.org/wordprocessingml/2006/main" xmlns:w14="http://schemas.microsoft.com/office/word/2010/wordml" xmlns:w15="http://schemas.microsoft.com/office/word/2012/wordml" xmlns:w16cex="http://schemas.microsoft.com/office/word/2018/wordml/cex" xmlns:w16cid="http://schemas.microsoft.com/office/word/2016/wordml/cid" xmlns:w16="http://schemas.microsoft.com/office/word/2018/wordml" xmlns:w16sdtdh="http://schemas.microsoft.com/office/word/2020/wordml/sdtdatahash" xmlns:w16se="http://schemas.microsoft.com/office/word/2015/wordml/symex" xmlns:wpg="http://schemas.microsoft.com/office/word/2010/wordprocessingGroup" xmlns:wpi="http://schemas.microsoft.com/office/word/2010/wordprocessingInk" xmlns:wne="http://schemas.microsoft.com/office/word/2006/wordml" xmlns:wps="http://schemas.microsoft.com/office/word/2010/wordprocessingShape" mc:Ignorable="w14 w15 w16se w16cid w16 w16cex w16sdtdh wp14">
   <w:abstractNum w:abstractNumId="0" w15:restartNumberingAfterBreak="0">
     <w:nsid w:val="3F0E42D2"/>
     <w:multiLevelType w:val="hybridMultilevel"/>
@@ -728,7 +698,7 @@
       </w:rPr>
     </w:lvl>
   </w:abstractNum>
-  <w:num w:numId="1">
+  <w:num w:numId="1" w16cid:durableId="1612976106">
     <w:abstractNumId w:val="0"/>
   </w:num>
 </w:numbering>
@@ -1138,11 +1108,11 @@
     <w:qFormat/>
     <w:rsid w:val="006D0A82"/>
   </w:style>
-  <w:style w:type="paragraph" w:styleId="Heading1">
+  <w:style w:type="paragraph" w:styleId="Balk1">
     <w:name w:val="heading 1"/>
     <w:basedOn w:val="Normal"/>
     <w:next w:val="Normal"/>
-    <w:link w:val="Heading1Char"/>
+    <w:link w:val="Balk1Char"/>
     <w:uiPriority w:val="9"/>
     <w:qFormat/>
     <w:rsid w:val="009463EE"/>
@@ -1159,11 +1129,11 @@
       <w:szCs w:val="40"/>
     </w:rPr>
   </w:style>
-  <w:style w:type="paragraph" w:styleId="Heading2">
+  <w:style w:type="paragraph" w:styleId="Balk2">
     <w:name w:val="heading 2"/>
     <w:basedOn w:val="Normal"/>
     <w:next w:val="Normal"/>
-    <w:link w:val="Heading2Char"/>
+    <w:link w:val="Balk2Char"/>
     <w:uiPriority w:val="9"/>
     <w:semiHidden/>
     <w:unhideWhenUsed/>
@@ -1182,11 +1152,11 @@
       <w:szCs w:val="32"/>
     </w:rPr>
   </w:style>
-  <w:style w:type="paragraph" w:styleId="Heading3">
+  <w:style w:type="paragraph" w:styleId="Balk3">
     <w:name w:val="heading 3"/>
     <w:basedOn w:val="Normal"/>
     <w:next w:val="Normal"/>
-    <w:link w:val="Heading3Char"/>
+    <w:link w:val="Balk3Char"/>
     <w:uiPriority w:val="9"/>
     <w:semiHidden/>
     <w:unhideWhenUsed/>
@@ -1205,11 +1175,11 @@
       <w:szCs w:val="28"/>
     </w:rPr>
   </w:style>
-  <w:style w:type="paragraph" w:styleId="Heading4">
+  <w:style w:type="paragraph" w:styleId="Balk4">
     <w:name w:val="heading 4"/>
     <w:basedOn w:val="Normal"/>
     <w:next w:val="Normal"/>
-    <w:link w:val="Heading4Char"/>
+    <w:link w:val="Balk4Char"/>
     <w:uiPriority w:val="9"/>
     <w:semiHidden/>
     <w:unhideWhenUsed/>
@@ -1228,11 +1198,11 @@
       <w:color w:val="0F4761" w:themeColor="accent1" w:themeShade="BF"/>
     </w:rPr>
   </w:style>
-  <w:style w:type="paragraph" w:styleId="Heading5">
+  <w:style w:type="paragraph" w:styleId="Balk5">
     <w:name w:val="heading 5"/>
     <w:basedOn w:val="Normal"/>
     <w:next w:val="Normal"/>
-    <w:link w:val="Heading5Char"/>
+    <w:link w:val="Balk5Char"/>
     <w:uiPriority w:val="9"/>
     <w:semiHidden/>
     <w:unhideWhenUsed/>
@@ -1249,11 +1219,11 @@
       <w:color w:val="0F4761" w:themeColor="accent1" w:themeShade="BF"/>
     </w:rPr>
   </w:style>
-  <w:style w:type="paragraph" w:styleId="Heading6">
+  <w:style w:type="paragraph" w:styleId="Balk6">
     <w:name w:val="heading 6"/>
     <w:basedOn w:val="Normal"/>
     <w:next w:val="Normal"/>
-    <w:link w:val="Heading6Char"/>
+    <w:link w:val="Balk6Char"/>
     <w:uiPriority w:val="9"/>
     <w:semiHidden/>
     <w:unhideWhenUsed/>
@@ -1272,11 +1242,11 @@
       <w:color w:val="595959" w:themeColor="text1" w:themeTint="A6"/>
     </w:rPr>
   </w:style>
-  <w:style w:type="paragraph" w:styleId="Heading7">
+  <w:style w:type="paragraph" w:styleId="Balk7">
     <w:name w:val="heading 7"/>
     <w:basedOn w:val="Normal"/>
     <w:next w:val="Normal"/>
-    <w:link w:val="Heading7Char"/>
+    <w:link w:val="Balk7Char"/>
     <w:uiPriority w:val="9"/>
     <w:semiHidden/>
     <w:unhideWhenUsed/>
@@ -1293,11 +1263,11 @@
       <w:color w:val="595959" w:themeColor="text1" w:themeTint="A6"/>
     </w:rPr>
   </w:style>
-  <w:style w:type="paragraph" w:styleId="Heading8">
+  <w:style w:type="paragraph" w:styleId="Balk8">
     <w:name w:val="heading 8"/>
     <w:basedOn w:val="Normal"/>
     <w:next w:val="Normal"/>
-    <w:link w:val="Heading8Char"/>
+    <w:link w:val="Balk8Char"/>
     <w:uiPriority w:val="9"/>
     <w:semiHidden/>
     <w:unhideWhenUsed/>
@@ -1316,11 +1286,11 @@
       <w:color w:val="272727" w:themeColor="text1" w:themeTint="D8"/>
     </w:rPr>
   </w:style>
-  <w:style w:type="paragraph" w:styleId="Heading9">
+  <w:style w:type="paragraph" w:styleId="Balk9">
     <w:name w:val="heading 9"/>
     <w:basedOn w:val="Normal"/>
     <w:next w:val="Normal"/>
-    <w:link w:val="Heading9Char"/>
+    <w:link w:val="Balk9Char"/>
     <w:uiPriority w:val="9"/>
     <w:semiHidden/>
     <w:unhideWhenUsed/>
@@ -1337,13 +1307,13 @@
       <w:color w:val="272727" w:themeColor="text1" w:themeTint="D8"/>
     </w:rPr>
   </w:style>
-  <w:style w:type="character" w:default="1" w:styleId="DefaultParagraphFont">
+  <w:style w:type="character" w:default="1" w:styleId="VarsaylanParagrafYazTipi">
     <w:name w:val="Default Paragraph Font"/>
     <w:uiPriority w:val="1"/>
     <w:semiHidden/>
     <w:unhideWhenUsed/>
   </w:style>
-  <w:style w:type="table" w:default="1" w:styleId="TableNormal">
+  <w:style w:type="table" w:default="1" w:styleId="NormalTablo">
     <w:name w:val="Normal Table"/>
     <w:uiPriority w:val="99"/>
     <w:semiHidden/>
@@ -1358,16 +1328,16 @@
       </w:tblCellMar>
     </w:tblPr>
   </w:style>
-  <w:style w:type="numbering" w:default="1" w:styleId="NoList">
+  <w:style w:type="numbering" w:default="1" w:styleId="ListeYok">
     <w:name w:val="No List"/>
     <w:uiPriority w:val="99"/>
     <w:semiHidden/>
     <w:unhideWhenUsed/>
   </w:style>
-  <w:style w:type="character" w:customStyle="1" w:styleId="Heading1Char">
-    <w:name w:val="Heading 1 Char"/>
-    <w:basedOn w:val="DefaultParagraphFont"/>
-    <w:link w:val="Heading1"/>
+  <w:style w:type="character" w:customStyle="1" w:styleId="Balk1Char">
+    <w:name w:val="Başlık 1 Char"/>
+    <w:basedOn w:val="VarsaylanParagrafYazTipi"/>
+    <w:link w:val="Balk1"/>
     <w:uiPriority w:val="9"/>
     <w:rsid w:val="009463EE"/>
     <w:rPr>
@@ -1377,10 +1347,10 @@
       <w:szCs w:val="40"/>
     </w:rPr>
   </w:style>
-  <w:style w:type="character" w:customStyle="1" w:styleId="Heading2Char">
-    <w:name w:val="Heading 2 Char"/>
-    <w:basedOn w:val="DefaultParagraphFont"/>
-    <w:link w:val="Heading2"/>
+  <w:style w:type="character" w:customStyle="1" w:styleId="Balk2Char">
+    <w:name w:val="Başlık 2 Char"/>
+    <w:basedOn w:val="VarsaylanParagrafYazTipi"/>
+    <w:link w:val="Balk2"/>
     <w:uiPriority w:val="9"/>
     <w:semiHidden/>
     <w:rsid w:val="009463EE"/>
@@ -1391,10 +1361,10 @@
       <w:szCs w:val="32"/>
     </w:rPr>
   </w:style>
-  <w:style w:type="character" w:customStyle="1" w:styleId="Heading3Char">
-    <w:name w:val="Heading 3 Char"/>
-    <w:basedOn w:val="DefaultParagraphFont"/>
-    <w:link w:val="Heading3"/>
+  <w:style w:type="character" w:customStyle="1" w:styleId="Balk3Char">
+    <w:name w:val="Başlık 3 Char"/>
+    <w:basedOn w:val="VarsaylanParagrafYazTipi"/>
+    <w:link w:val="Balk3"/>
     <w:uiPriority w:val="9"/>
     <w:semiHidden/>
     <w:rsid w:val="009463EE"/>
@@ -1405,10 +1375,10 @@
       <w:szCs w:val="28"/>
     </w:rPr>
   </w:style>
-  <w:style w:type="character" w:customStyle="1" w:styleId="Heading4Char">
-    <w:name w:val="Heading 4 Char"/>
-    <w:basedOn w:val="DefaultParagraphFont"/>
-    <w:link w:val="Heading4"/>
+  <w:style w:type="character" w:customStyle="1" w:styleId="Balk4Char">
+    <w:name w:val="Başlık 4 Char"/>
+    <w:basedOn w:val="VarsaylanParagrafYazTipi"/>
+    <w:link w:val="Balk4"/>
     <w:uiPriority w:val="9"/>
     <w:semiHidden/>
     <w:rsid w:val="009463EE"/>
@@ -1419,10 +1389,10 @@
       <w:color w:val="0F4761" w:themeColor="accent1" w:themeShade="BF"/>
     </w:rPr>
   </w:style>
-  <w:style w:type="character" w:customStyle="1" w:styleId="Heading5Char">
-    <w:name w:val="Heading 5 Char"/>
-    <w:basedOn w:val="DefaultParagraphFont"/>
-    <w:link w:val="Heading5"/>
+  <w:style w:type="character" w:customStyle="1" w:styleId="Balk5Char">
+    <w:name w:val="Başlık 5 Char"/>
+    <w:basedOn w:val="VarsaylanParagrafYazTipi"/>
+    <w:link w:val="Balk5"/>
     <w:uiPriority w:val="9"/>
     <w:semiHidden/>
     <w:rsid w:val="009463EE"/>
@@ -1431,10 +1401,10 @@
       <w:color w:val="0F4761" w:themeColor="accent1" w:themeShade="BF"/>
     </w:rPr>
   </w:style>
-  <w:style w:type="character" w:customStyle="1" w:styleId="Heading6Char">
-    <w:name w:val="Heading 6 Char"/>
-    <w:basedOn w:val="DefaultParagraphFont"/>
-    <w:link w:val="Heading6"/>
+  <w:style w:type="character" w:customStyle="1" w:styleId="Balk6Char">
+    <w:name w:val="Başlık 6 Char"/>
+    <w:basedOn w:val="VarsaylanParagrafYazTipi"/>
+    <w:link w:val="Balk6"/>
     <w:uiPriority w:val="9"/>
     <w:semiHidden/>
     <w:rsid w:val="009463EE"/>
@@ -1445,10 +1415,10 @@
       <w:color w:val="595959" w:themeColor="text1" w:themeTint="A6"/>
     </w:rPr>
   </w:style>
-  <w:style w:type="character" w:customStyle="1" w:styleId="Heading7Char">
-    <w:name w:val="Heading 7 Char"/>
-    <w:basedOn w:val="DefaultParagraphFont"/>
-    <w:link w:val="Heading7"/>
+  <w:style w:type="character" w:customStyle="1" w:styleId="Balk7Char">
+    <w:name w:val="Başlık 7 Char"/>
+    <w:basedOn w:val="VarsaylanParagrafYazTipi"/>
+    <w:link w:val="Balk7"/>
     <w:uiPriority w:val="9"/>
     <w:semiHidden/>
     <w:rsid w:val="009463EE"/>
@@ -1457,10 +1427,10 @@
       <w:color w:val="595959" w:themeColor="text1" w:themeTint="A6"/>
     </w:rPr>
   </w:style>
-  <w:style w:type="character" w:customStyle="1" w:styleId="Heading8Char">
-    <w:name w:val="Heading 8 Char"/>
-    <w:basedOn w:val="DefaultParagraphFont"/>
-    <w:link w:val="Heading8"/>
+  <w:style w:type="character" w:customStyle="1" w:styleId="Balk8Char">
+    <w:name w:val="Başlık 8 Char"/>
+    <w:basedOn w:val="VarsaylanParagrafYazTipi"/>
+    <w:link w:val="Balk8"/>
     <w:uiPriority w:val="9"/>
     <w:semiHidden/>
     <w:rsid w:val="009463EE"/>
@@ -1471,10 +1441,10 @@
       <w:color w:val="272727" w:themeColor="text1" w:themeTint="D8"/>
     </w:rPr>
   </w:style>
-  <w:style w:type="character" w:customStyle="1" w:styleId="Heading9Char">
-    <w:name w:val="Heading 9 Char"/>
-    <w:basedOn w:val="DefaultParagraphFont"/>
-    <w:link w:val="Heading9"/>
+  <w:style w:type="character" w:customStyle="1" w:styleId="Balk9Char">
+    <w:name w:val="Başlık 9 Char"/>
+    <w:basedOn w:val="VarsaylanParagrafYazTipi"/>
+    <w:link w:val="Balk9"/>
     <w:uiPriority w:val="9"/>
     <w:semiHidden/>
     <w:rsid w:val="009463EE"/>
@@ -1483,11 +1453,11 @@
       <w:color w:val="272727" w:themeColor="text1" w:themeTint="D8"/>
     </w:rPr>
   </w:style>
-  <w:style w:type="paragraph" w:styleId="Title">
+  <w:style w:type="paragraph" w:styleId="KonuBal">
     <w:name w:val="Title"/>
     <w:basedOn w:val="Normal"/>
     <w:next w:val="Normal"/>
-    <w:link w:val="TitleChar"/>
+    <w:link w:val="KonuBalChar"/>
     <w:uiPriority w:val="10"/>
     <w:qFormat/>
     <w:rsid w:val="009463EE"/>
@@ -1503,10 +1473,10 @@
       <w:szCs w:val="56"/>
     </w:rPr>
   </w:style>
-  <w:style w:type="character" w:customStyle="1" w:styleId="TitleChar">
-    <w:name w:val="Title Char"/>
-    <w:basedOn w:val="DefaultParagraphFont"/>
-    <w:link w:val="Title"/>
+  <w:style w:type="character" w:customStyle="1" w:styleId="KonuBalChar">
+    <w:name w:val="Konu Başlığı Char"/>
+    <w:basedOn w:val="VarsaylanParagrafYazTipi"/>
+    <w:link w:val="KonuBal"/>
     <w:uiPriority w:val="10"/>
     <w:rsid w:val="009463EE"/>
     <w:rPr>
@@ -1517,11 +1487,11 @@
       <w:szCs w:val="56"/>
     </w:rPr>
   </w:style>
-  <w:style w:type="paragraph" w:styleId="Subtitle">
+  <w:style w:type="paragraph" w:styleId="Altyaz">
     <w:name w:val="Subtitle"/>
     <w:basedOn w:val="Normal"/>
     <w:next w:val="Normal"/>
-    <w:link w:val="SubtitleChar"/>
+    <w:link w:val="AltyazChar"/>
     <w:uiPriority w:val="11"/>
     <w:qFormat/>
     <w:rsid w:val="009463EE"/>
@@ -1538,10 +1508,10 @@
       <w:szCs w:val="28"/>
     </w:rPr>
   </w:style>
-  <w:style w:type="character" w:customStyle="1" w:styleId="SubtitleChar">
-    <w:name w:val="Subtitle Char"/>
-    <w:basedOn w:val="DefaultParagraphFont"/>
-    <w:link w:val="Subtitle"/>
+  <w:style w:type="character" w:customStyle="1" w:styleId="AltyazChar">
+    <w:name w:val="Altyazı Char"/>
+    <w:basedOn w:val="VarsaylanParagrafYazTipi"/>
+    <w:link w:val="Altyaz"/>
     <w:uiPriority w:val="11"/>
     <w:rsid w:val="009463EE"/>
     <w:rPr>
@@ -1552,11 +1522,11 @@
       <w:szCs w:val="28"/>
     </w:rPr>
   </w:style>
-  <w:style w:type="paragraph" w:styleId="Quote">
+  <w:style w:type="paragraph" w:styleId="Alnt">
     <w:name w:val="Quote"/>
     <w:basedOn w:val="Normal"/>
     <w:next w:val="Normal"/>
-    <w:link w:val="QuoteChar"/>
+    <w:link w:val="AlntChar"/>
     <w:uiPriority w:val="29"/>
     <w:qFormat/>
     <w:rsid w:val="009463EE"/>
@@ -1570,10 +1540,10 @@
       <w:color w:val="404040" w:themeColor="text1" w:themeTint="BF"/>
     </w:rPr>
   </w:style>
-  <w:style w:type="character" w:customStyle="1" w:styleId="QuoteChar">
-    <w:name w:val="Quote Char"/>
-    <w:basedOn w:val="DefaultParagraphFont"/>
-    <w:link w:val="Quote"/>
+  <w:style w:type="character" w:customStyle="1" w:styleId="AlntChar">
+    <w:name w:val="Alıntı Char"/>
+    <w:basedOn w:val="VarsaylanParagrafYazTipi"/>
+    <w:link w:val="Alnt"/>
     <w:uiPriority w:val="29"/>
     <w:rsid w:val="009463EE"/>
     <w:rPr>
@@ -1582,7 +1552,7 @@
       <w:color w:val="404040" w:themeColor="text1" w:themeTint="BF"/>
     </w:rPr>
   </w:style>
-  <w:style w:type="paragraph" w:styleId="ListParagraph">
+  <w:style w:type="paragraph" w:styleId="ListeParagraf">
     <w:name w:val="List Paragraph"/>
     <w:basedOn w:val="Normal"/>
     <w:uiPriority w:val="34"/>
@@ -1593,9 +1563,9 @@
       <w:contextualSpacing/>
     </w:pPr>
   </w:style>
-  <w:style w:type="character" w:styleId="IntenseEmphasis">
+  <w:style w:type="character" w:styleId="GlVurgulama">
     <w:name w:val="Intense Emphasis"/>
-    <w:basedOn w:val="DefaultParagraphFont"/>
+    <w:basedOn w:val="VarsaylanParagrafYazTipi"/>
     <w:uiPriority w:val="21"/>
     <w:qFormat/>
     <w:rsid w:val="009463EE"/>
@@ -1605,11 +1575,11 @@
       <w:color w:val="0F4761" w:themeColor="accent1" w:themeShade="BF"/>
     </w:rPr>
   </w:style>
-  <w:style w:type="paragraph" w:styleId="IntenseQuote">
+  <w:style w:type="paragraph" w:styleId="GlAlnt">
     <w:name w:val="Intense Quote"/>
     <w:basedOn w:val="Normal"/>
     <w:next w:val="Normal"/>
-    <w:link w:val="IntenseQuoteChar"/>
+    <w:link w:val="GlAlntChar"/>
     <w:uiPriority w:val="30"/>
     <w:qFormat/>
     <w:rsid w:val="009463EE"/>
@@ -1628,10 +1598,10 @@
       <w:color w:val="0F4761" w:themeColor="accent1" w:themeShade="BF"/>
     </w:rPr>
   </w:style>
-  <w:style w:type="character" w:customStyle="1" w:styleId="IntenseQuoteChar">
-    <w:name w:val="Intense Quote Char"/>
-    <w:basedOn w:val="DefaultParagraphFont"/>
-    <w:link w:val="IntenseQuote"/>
+  <w:style w:type="character" w:customStyle="1" w:styleId="GlAlntChar">
+    <w:name w:val="Güçlü Alıntı Char"/>
+    <w:basedOn w:val="VarsaylanParagrafYazTipi"/>
+    <w:link w:val="GlAlnt"/>
     <w:uiPriority w:val="30"/>
     <w:rsid w:val="009463EE"/>
     <w:rPr>
@@ -1640,9 +1610,9 @@
       <w:color w:val="0F4761" w:themeColor="accent1" w:themeShade="BF"/>
     </w:rPr>
   </w:style>
-  <w:style w:type="character" w:styleId="IntenseReference">
+  <w:style w:type="character" w:styleId="GlBavuru">
     <w:name w:val="Intense Reference"/>
-    <w:basedOn w:val="DefaultParagraphFont"/>
+    <w:basedOn w:val="VarsaylanParagrafYazTipi"/>
     <w:uiPriority w:val="32"/>
     <w:qFormat/>
     <w:rsid w:val="009463EE"/>
@@ -1654,9 +1624,9 @@
       <w:spacing w:val="5"/>
     </w:rPr>
   </w:style>
-  <w:style w:type="table" w:styleId="TableGrid">
+  <w:style w:type="table" w:styleId="TabloKlavuzu">
     <w:name w:val="Table Grid"/>
-    <w:basedOn w:val="TableNormal"/>
+    <w:basedOn w:val="NormalTablo"/>
     <w:uiPriority w:val="39"/>
     <w:rsid w:val="009463EE"/>
     <w:pPr>

</xml_diff>